<commit_message>
Finished the second version of the PCB design
Changed voltage reference of receiver and added a transistor in the emitter circuit
</commit_message>
<xml_diff>
--- a/Altium/Components/Components_list.docx
+++ b/Altium/Components/Components_list.docx
@@ -784,6 +784,20 @@
             <w:rStyle w:val="Lienhypertexte"/>
           </w:rPr>
           <w:t>http://www.digikey.com/short/30pwrn</w:t>
+        </w:r>
+      </w:hyperlink>
+      <w:r>
+        <w:t xml:space="preserve"> </w:t>
+      </w:r>
+    </w:p>
+    <w:p/>
+    <w:p>
+      <w:hyperlink r:id="rId12" w:history="1">
+        <w:r>
+          <w:rPr>
+            <w:rStyle w:val="Lienhypertexte"/>
+          </w:rPr>
+          <w:t>http://www.digikey.com/short/3022dj</w:t>
         </w:r>
       </w:hyperlink>
       <w:r>
@@ -925,6 +939,7 @@
     <w:lsdException w:name="HTML Sample" w:semiHidden="1" w:unhideWhenUsed="1"/>
     <w:lsdException w:name="HTML Typewriter" w:semiHidden="1" w:unhideWhenUsed="1"/>
     <w:lsdException w:name="HTML Variable" w:semiHidden="1" w:unhideWhenUsed="1"/>
+    <w:lsdException w:name="Normal Table" w:semiHidden="1" w:unhideWhenUsed="1"/>
     <w:lsdException w:name="annotation subject" w:semiHidden="1" w:unhideWhenUsed="1"/>
     <w:lsdException w:name="No List" w:semiHidden="1" w:unhideWhenUsed="1"/>
     <w:lsdException w:name="Outline List 1" w:semiHidden="1" w:unhideWhenUsed="1"/>
@@ -971,8 +986,10 @@
     <w:lsdException w:name="Table Subtle 2" w:semiHidden="1" w:unhideWhenUsed="1"/>
     <w:lsdException w:name="Table Web 1" w:semiHidden="1" w:unhideWhenUsed="1"/>
     <w:lsdException w:name="Table Web 2" w:semiHidden="1" w:unhideWhenUsed="1"/>
+    <w:lsdException w:name="Table Web 3" w:semiHidden="1" w:unhideWhenUsed="1"/>
     <w:lsdException w:name="Balloon Text" w:semiHidden="1" w:unhideWhenUsed="1"/>
     <w:lsdException w:name="Table Grid" w:uiPriority="39"/>
+    <w:lsdException w:name="Table Theme" w:semiHidden="1" w:unhideWhenUsed="1"/>
     <w:lsdException w:name="Placeholder Text" w:semiHidden="1"/>
     <w:lsdException w:name="No Spacing" w:uiPriority="1" w:qFormat="1"/>
     <w:lsdException w:name="Light Shading" w:uiPriority="60"/>

</xml_diff>

<commit_message>
Updated component list for second PCB order
</commit_message>
<xml_diff>
--- a/Altium/Components/Components_list.docx
+++ b/Altium/Components/Components_list.docx
@@ -18,7 +18,17 @@
           <w:u w:val="single"/>
           <w:lang w:val="en-GB"/>
         </w:rPr>
-        <w:t>Components list for infrared communication module</w:t>
+        <w:t xml:space="preserve">Components list for infrared communication </w:t>
+      </w:r>
+      <w:proofErr w:type="gramStart"/>
+      <w:r>
+        <w:rPr>
+          <w:i/>
+          <w:sz w:val="32"/>
+          <w:u w:val="single"/>
+          <w:lang w:val="en-GB"/>
+        </w:rPr>
+        <w:t>module</w:t>
       </w:r>
       <w:r>
         <w:rPr>
@@ -29,6 +39,7 @@
         </w:rPr>
         <w:t> :</w:t>
       </w:r>
+      <w:proofErr w:type="gramEnd"/>
     </w:p>
     <w:tbl>
       <w:tblPr>
@@ -354,9 +365,11 @@
             <w:pPr>
               <w:jc w:val="center"/>
             </w:pPr>
+            <w:proofErr w:type="spellStart"/>
             <w:r>
               <w:t>Potentiometer</w:t>
             </w:r>
+            <w:proofErr w:type="spellEnd"/>
           </w:p>
           <w:p>
             <w:pPr>
@@ -410,7 +423,20 @@
                   <w:rStyle w:val="Lienhypertexte"/>
                 </w:rPr>
                 <w:br/>
-                <w:t>itemSeq=229281573&amp;uq=636317483877241371</w:t>
+              </w:r>
+              <w:proofErr w:type="spellStart"/>
+              <w:r>
+                <w:rPr>
+                  <w:rStyle w:val="Lienhypertexte"/>
+                </w:rPr>
+                <w:t>itemSeq</w:t>
+              </w:r>
+              <w:proofErr w:type="spellEnd"/>
+              <w:r>
+                <w:rPr>
+                  <w:rStyle w:val="Lienhypertexte"/>
+                </w:rPr>
+                <w:t>=229281573&amp;uq=636317483877241371</w:t>
               </w:r>
             </w:hyperlink>
             <w:r>
@@ -434,9 +460,11 @@
             <w:pPr>
               <w:jc w:val="center"/>
             </w:pPr>
+            <w:proofErr w:type="spellStart"/>
             <w:r>
               <w:t>Potentiometer</w:t>
             </w:r>
+            <w:proofErr w:type="spellEnd"/>
           </w:p>
           <w:p>
             <w:pPr>
@@ -648,8 +676,13 @@
               <w:jc w:val="center"/>
             </w:pPr>
             <w:r>
-              <w:t>10K Resistor</w:t>
-            </w:r>
+              <w:t xml:space="preserve">10K </w:t>
+            </w:r>
+            <w:proofErr w:type="spellStart"/>
+            <w:r>
+              <w:t>Resistor</w:t>
+            </w:r>
+            <w:proofErr w:type="spellEnd"/>
           </w:p>
         </w:tc>
         <w:tc>
@@ -775,8 +808,13 @@
       </w:pPr>
     </w:p>
     <w:p>
+      <w:proofErr w:type="spellStart"/>
       <w:r>
-        <w:t xml:space="preserve">Cart : </w:t>
+        <w:t>Cart</w:t>
+      </w:r>
+      <w:proofErr w:type="spellEnd"/>
+      <w:r>
+        <w:t xml:space="preserve"> : </w:t>
       </w:r>
       <w:hyperlink r:id="rId11" w:history="1">
         <w:r>
@@ -798,6 +836,23 @@
             <w:rStyle w:val="Lienhypertexte"/>
           </w:rPr>
           <w:t>http://www.digikey.com/short/3022dj</w:t>
+        </w:r>
+      </w:hyperlink>
+      <w:r>
+        <w:t xml:space="preserve"> </w:t>
+      </w:r>
+    </w:p>
+    <w:p/>
+    <w:p>
+      <w:r>
+        <w:t xml:space="preserve">PCB 2.0 : </w:t>
+      </w:r>
+      <w:hyperlink r:id="rId13" w:history="1">
+        <w:r>
+          <w:rPr>
+            <w:rStyle w:val="Lienhypertexte"/>
+          </w:rPr>
+          <w:t>http://www.digikey.ca/short/3v9hwf</w:t>
         </w:r>
       </w:hyperlink>
       <w:r>

</xml_diff>

<commit_message>
Finished PCB version 3, may need to be modified before order
This version is supposed to allow us to transmit data easily up to 2 Mbits/s
</commit_message>
<xml_diff>
--- a/Altium/Components/Components_list.docx
+++ b/Altium/Components/Components_list.docx
@@ -18,17 +18,7 @@
           <w:u w:val="single"/>
           <w:lang w:val="en-GB"/>
         </w:rPr>
-        <w:t xml:space="preserve">Components list for infrared communication </w:t>
-      </w:r>
-      <w:proofErr w:type="gramStart"/>
-      <w:r>
-        <w:rPr>
-          <w:i/>
-          <w:sz w:val="32"/>
-          <w:u w:val="single"/>
-          <w:lang w:val="en-GB"/>
-        </w:rPr>
-        <w:t>module</w:t>
+        <w:t>Components list for infrared communication module</w:t>
       </w:r>
       <w:r>
         <w:rPr>
@@ -39,7 +29,6 @@
         </w:rPr>
         <w:t> :</w:t>
       </w:r>
-      <w:proofErr w:type="gramEnd"/>
     </w:p>
     <w:tbl>
       <w:tblPr>
@@ -365,11 +354,9 @@
             <w:pPr>
               <w:jc w:val="center"/>
             </w:pPr>
-            <w:proofErr w:type="spellStart"/>
             <w:r>
               <w:t>Potentiometer</w:t>
             </w:r>
-            <w:proofErr w:type="spellEnd"/>
           </w:p>
           <w:p>
             <w:pPr>
@@ -423,20 +410,7 @@
                   <w:rStyle w:val="Lienhypertexte"/>
                 </w:rPr>
                 <w:br/>
-              </w:r>
-              <w:proofErr w:type="spellStart"/>
-              <w:r>
-                <w:rPr>
-                  <w:rStyle w:val="Lienhypertexte"/>
-                </w:rPr>
-                <w:t>itemSeq</w:t>
-              </w:r>
-              <w:proofErr w:type="spellEnd"/>
-              <w:r>
-                <w:rPr>
-                  <w:rStyle w:val="Lienhypertexte"/>
-                </w:rPr>
-                <w:t>=229281573&amp;uq=636317483877241371</w:t>
+                <w:t>itemSeq=229281573&amp;uq=636317483877241371</w:t>
               </w:r>
             </w:hyperlink>
             <w:r>
@@ -460,11 +434,9 @@
             <w:pPr>
               <w:jc w:val="center"/>
             </w:pPr>
-            <w:proofErr w:type="spellStart"/>
             <w:r>
               <w:t>Potentiometer</w:t>
             </w:r>
-            <w:proofErr w:type="spellEnd"/>
           </w:p>
           <w:p>
             <w:pPr>
@@ -676,13 +648,8 @@
               <w:jc w:val="center"/>
             </w:pPr>
             <w:r>
-              <w:t xml:space="preserve">10K </w:t>
-            </w:r>
-            <w:proofErr w:type="spellStart"/>
-            <w:r>
-              <w:t>Resistor</w:t>
-            </w:r>
-            <w:proofErr w:type="spellEnd"/>
+              <w:t>10K Resistor</w:t>
+            </w:r>
           </w:p>
         </w:tc>
         <w:tc>
@@ -808,13 +775,8 @@
       </w:pPr>
     </w:p>
     <w:p>
-      <w:proofErr w:type="spellStart"/>
       <w:r>
-        <w:t>Cart</w:t>
-      </w:r>
-      <w:proofErr w:type="spellEnd"/>
-      <w:r>
-        <w:t xml:space="preserve"> : </w:t>
+        <w:t xml:space="preserve">Cart : </w:t>
       </w:r>
       <w:hyperlink r:id="rId11" w:history="1">
         <w:r>
@@ -852,7 +814,7 @@
           <w:rPr>
             <w:rStyle w:val="Lienhypertexte"/>
           </w:rPr>
-          <w:t>http://www.digikey.ca/short/3v9hwf</w:t>
+          <w:t>http://www.digikey.ca/short/3v58fc</w:t>
         </w:r>
       </w:hyperlink>
       <w:r>

</xml_diff>